<commit_message>
อัปเดต template memo และ Dockerfile
</commit_message>
<xml_diff>
--- a/templates/memo-template2.docx
+++ b/templates/memo-template2.docx
@@ -6,14 +6,6 @@
       <w:tblPr>
         <w:tblStyle w:val="TableGrid"/>
         <w:tblW w:w="0" w:type="auto"/>
-        <w:tblBorders>
-          <w:top w:val="none" w:sz="0" w:space="0" w:color="auto"/>
-          <w:left w:val="none" w:sz="0" w:space="0" w:color="auto"/>
-          <w:bottom w:val="none" w:sz="0" w:space="0" w:color="auto"/>
-          <w:right w:val="none" w:sz="0" w:space="0" w:color="auto"/>
-          <w:insideH w:val="none" w:sz="0" w:space="0" w:color="auto"/>
-          <w:insideV w:val="none" w:sz="0" w:space="0" w:color="auto"/>
-        </w:tblBorders>
         <w:tblLayout w:type="fixed"/>
         <w:tblLook w:val="04A0" w:firstRow="1" w:lastRow="0" w:firstColumn="1" w:lastColumn="0" w:noHBand="0" w:noVBand="1"/>
       </w:tblPr>
@@ -39,8 +31,7 @@
             <w:pPr>
               <w:rPr>
                 <w:rFonts w:ascii="TH Sarabun New" w:hAnsi="TH Sarabun New" w:cs="TH Sarabun New"/>
-                <w:sz w:val="21"/>
-                <w:szCs w:val="22"/>
+                <w:szCs w:val="28"/>
                 <w:cs/>
                 <w:lang w:val="en-US"/>
               </w:rPr>
@@ -49,8 +40,7 @@
               <w:rPr>
                 <w:rFonts w:ascii="TH Sarabun New" w:hAnsi="TH Sarabun New" w:cs="TH Sarabun New"/>
                 <w:noProof/>
-                <w:sz w:val="21"/>
-                <w:szCs w:val="22"/>
+                <w:szCs w:val="28"/>
               </w:rPr>
               <w:drawing>
                 <wp:inline distT="0" distB="0" distL="0" distR="0" wp14:anchorId="687A74C0" wp14:editId="3CDDE24F">
@@ -110,8 +100,7 @@
             <w:pPr>
               <w:rPr>
                 <w:rFonts w:ascii="TH Sarabun New" w:hAnsi="TH Sarabun New" w:cs="TH Sarabun New"/>
-                <w:sz w:val="21"/>
-                <w:szCs w:val="22"/>
+                <w:szCs w:val="28"/>
               </w:rPr>
             </w:pPr>
           </w:p>
@@ -128,8 +117,8 @@
                 <w:rFonts w:ascii="TH Sarabun New" w:hAnsi="TH Sarabun New" w:cs="TH Sarabun New"/>
                 <w:b/>
                 <w:bCs/>
-                <w:sz w:val="16"/>
-                <w:szCs w:val="16"/>
+                <w:sz w:val="20"/>
+                <w:szCs w:val="20"/>
               </w:rPr>
             </w:pPr>
           </w:p>
@@ -138,8 +127,8 @@
               <w:jc w:val="center"/>
               <w:rPr>
                 <w:rFonts w:ascii="TH Sarabun New" w:hAnsi="TH Sarabun New" w:cs="TH Sarabun New"/>
-                <w:sz w:val="48"/>
-                <w:szCs w:val="48"/>
+                <w:sz w:val="56"/>
+                <w:szCs w:val="56"/>
               </w:rPr>
             </w:pPr>
             <w:r>
@@ -147,8 +136,8 @@
                 <w:rFonts w:ascii="TH Sarabun New" w:hAnsi="TH Sarabun New" w:cs="TH Sarabun New"/>
                 <w:b/>
                 <w:bCs/>
-                <w:sz w:val="48"/>
-                <w:szCs w:val="48"/>
+                <w:sz w:val="56"/>
+                <w:szCs w:val="56"/>
                 <w:cs/>
               </w:rPr>
               <w:t>บันทึกข้อความ</w:t>
@@ -164,8 +153,7 @@
             <w:pPr>
               <w:rPr>
                 <w:rFonts w:ascii="TH Sarabun New" w:hAnsi="TH Sarabun New" w:cs="TH Sarabun New"/>
-                <w:sz w:val="21"/>
-                <w:szCs w:val="22"/>
+                <w:szCs w:val="28"/>
               </w:rPr>
             </w:pPr>
           </w:p>
@@ -179,8 +167,7 @@
             <w:pPr>
               <w:rPr>
                 <w:rFonts w:ascii="TH Sarabun New" w:hAnsi="TH Sarabun New" w:cs="TH Sarabun New"/>
-                <w:sz w:val="21"/>
-                <w:szCs w:val="22"/>
+                <w:szCs w:val="28"/>
               </w:rPr>
             </w:pPr>
           </w:p>
@@ -196,8 +183,7 @@
             <w:pPr>
               <w:rPr>
                 <w:rFonts w:ascii="TH Sarabun New" w:hAnsi="TH Sarabun New" w:cs="TH Sarabun New"/>
-                <w:sz w:val="21"/>
-                <w:szCs w:val="22"/>
+                <w:szCs w:val="28"/>
               </w:rPr>
             </w:pPr>
             <w:r>
@@ -205,8 +191,8 @@
                 <w:rFonts w:ascii="TH Sarabun New" w:hAnsi="TH Sarabun New" w:cs="TH Sarabun New"/>
                 <w:b/>
                 <w:bCs/>
-                <w:sz w:val="32"/>
-                <w:szCs w:val="32"/>
+                <w:sz w:val="40"/>
+                <w:szCs w:val="40"/>
                 <w:cs/>
               </w:rPr>
               <w:t>ส่วนราชการ</w:t>
@@ -214,8 +200,7 @@
             <w:r>
               <w:rPr>
                 <w:rFonts w:ascii="TH Sarabun New" w:hAnsi="TH Sarabun New" w:cs="TH Sarabun New"/>
-                <w:sz w:val="21"/>
-                <w:szCs w:val="22"/>
+                <w:szCs w:val="28"/>
                 <w:lang w:val="en-US"/>
               </w:rPr>
               <w:t xml:space="preserve">  </w:t>
@@ -223,7 +208,8 @@
             <w:r>
               <w:rPr>
                 <w:rFonts w:ascii="TH Sarabun New" w:hAnsi="TH Sarabun New" w:cs="TH Sarabun New"/>
-                <w:szCs w:val="24"/>
+                <w:sz w:val="32"/>
+                <w:szCs w:val="32"/>
                 <w:cs/>
               </w:rPr>
               <w:t>ศูนย์การศึกษาพิเศษ</w:t>
@@ -231,7 +217,8 @@
             <w:r>
               <w:rPr>
                 <w:rFonts w:ascii="TH Sarabun New" w:hAnsi="TH Sarabun New" w:cs="TH Sarabun New"/>
-                <w:szCs w:val="24"/>
+                <w:sz w:val="32"/>
+                <w:szCs w:val="32"/>
                 <w:lang w:val="en-US"/>
               </w:rPr>
               <w:t xml:space="preserve">  </w:t>
@@ -239,7 +226,8 @@
             <w:r>
               <w:rPr>
                 <w:rFonts w:ascii="TH Sarabun New" w:hAnsi="TH Sarabun New" w:cs="TH Sarabun New"/>
-                <w:szCs w:val="24"/>
+                <w:sz w:val="32"/>
+                <w:szCs w:val="32"/>
                 <w:cs/>
               </w:rPr>
               <w:t>เขตการศึกษา</w:t>
@@ -247,7 +235,8 @@
             <w:r>
               <w:rPr>
                 <w:rFonts w:ascii="TH Sarabun New" w:hAnsi="TH Sarabun New" w:cs="TH Sarabun New"/>
-                <w:szCs w:val="24"/>
+                <w:sz w:val="32"/>
+                <w:szCs w:val="32"/>
                 <w:lang w:val="en-US"/>
               </w:rPr>
               <w:t xml:space="preserve"> </w:t>
@@ -255,7 +244,8 @@
             <w:r>
               <w:rPr>
                 <w:rFonts w:ascii="TH Sarabun New" w:hAnsi="TH Sarabun New" w:cs="TH Sarabun New"/>
-                <w:szCs w:val="24"/>
+                <w:sz w:val="32"/>
+                <w:szCs w:val="32"/>
                 <w:cs/>
               </w:rPr>
               <w:t>๖</w:t>
@@ -263,7 +253,8 @@
             <w:r>
               <w:rPr>
                 <w:rFonts w:ascii="TH Sarabun New" w:hAnsi="TH Sarabun New" w:cs="TH Sarabun New"/>
-                <w:szCs w:val="24"/>
+                <w:sz w:val="32"/>
+                <w:szCs w:val="32"/>
                 <w:lang w:val="en-US"/>
               </w:rPr>
               <w:t xml:space="preserve"> </w:t>
@@ -271,7 +262,8 @@
             <w:r>
               <w:rPr>
                 <w:rFonts w:ascii="TH Sarabun New" w:hAnsi="TH Sarabun New" w:cs="TH Sarabun New"/>
-                <w:szCs w:val="24"/>
+                <w:sz w:val="32"/>
+                <w:szCs w:val="32"/>
                 <w:cs/>
               </w:rPr>
               <w:t>จังหวัดลพบุรี</w:t>
@@ -279,7 +271,8 @@
             <w:r>
               <w:rPr>
                 <w:rFonts w:ascii="TH Sarabun New" w:hAnsi="TH Sarabun New" w:cs="TH Sarabun New"/>
-                <w:szCs w:val="24"/>
+                <w:sz w:val="32"/>
+                <w:szCs w:val="32"/>
                 <w:lang w:val="en-US"/>
               </w:rPr>
               <w:t xml:space="preserve">    </w:t>
@@ -287,7 +280,8 @@
             <w:r>
               <w:rPr>
                 <w:rFonts w:ascii="TH Sarabun New" w:hAnsi="TH Sarabun New" w:cs="TH Sarabun New"/>
-                <w:szCs w:val="24"/>
+                <w:sz w:val="32"/>
+                <w:szCs w:val="32"/>
                 <w:cs/>
               </w:rPr>
               <w:t>โทร</w:t>
@@ -295,7 +289,8 @@
             <w:r>
               <w:rPr>
                 <w:rFonts w:ascii="TH Sarabun New" w:hAnsi="TH Sarabun New" w:cs="TH Sarabun New"/>
-                <w:szCs w:val="24"/>
+                <w:sz w:val="32"/>
+                <w:szCs w:val="32"/>
                 <w:lang w:val="en-US"/>
               </w:rPr>
               <w:t xml:space="preserve"> </w:t>
@@ -303,7 +298,8 @@
             <w:r>
               <w:rPr>
                 <w:rFonts w:ascii="TH Sarabun New" w:hAnsi="TH Sarabun New" w:cs="TH Sarabun New"/>
-                <w:szCs w:val="24"/>
+                <w:sz w:val="32"/>
+                <w:szCs w:val="32"/>
                 <w:cs/>
               </w:rPr>
               <w:t>๐-๓๖๗๗-๖๒๕๙</w:t>
@@ -321,8 +317,7 @@
             <w:pPr>
               <w:rPr>
                 <w:rFonts w:ascii="TH Sarabun New" w:hAnsi="TH Sarabun New" w:cs="TH Sarabun New"/>
-                <w:sz w:val="21"/>
-                <w:szCs w:val="22"/>
+                <w:szCs w:val="28"/>
               </w:rPr>
             </w:pPr>
             <w:r>
@@ -330,8 +325,8 @@
                 <w:rFonts w:ascii="TH Sarabun New" w:hAnsi="TH Sarabun New" w:cs="TH Sarabun New"/>
                 <w:b/>
                 <w:bCs/>
-                <w:sz w:val="32"/>
-                <w:szCs w:val="32"/>
+                <w:sz w:val="40"/>
+                <w:szCs w:val="40"/>
                 <w:cs/>
               </w:rPr>
               <w:t>ที่</w:t>
@@ -341,8 +336,7 @@
                 <w:rFonts w:ascii="TH Sarabun New" w:hAnsi="TH Sarabun New" w:cs="TH Sarabun New"/>
                 <w:b/>
                 <w:bCs/>
-                <w:sz w:val="21"/>
-                <w:szCs w:val="22"/>
+                <w:szCs w:val="28"/>
                 <w:lang w:val="en-US"/>
               </w:rPr>
               <w:t xml:space="preserve"> </w:t>
@@ -350,8 +344,7 @@
             <w:r>
               <w:rPr>
                 <w:rFonts w:ascii="TH Sarabun New" w:hAnsi="TH Sarabun New" w:cs="TH Sarabun New"/>
-                <w:sz w:val="21"/>
-                <w:szCs w:val="22"/>
+                <w:szCs w:val="28"/>
                 <w:lang w:val="en-US"/>
               </w:rPr>
               <w:t xml:space="preserve">  </w:t>
@@ -359,7 +352,8 @@
             <w:r>
               <w:rPr>
                 <w:rFonts w:ascii="TH Sarabun New" w:hAnsi="TH Sarabun New" w:cs="TH Sarabun New"/>
-                <w:szCs w:val="24"/>
+                <w:sz w:val="32"/>
+                <w:szCs w:val="32"/>
                 <w:cs/>
               </w:rPr>
               <w:t>ศธ</w:t>
@@ -367,7 +361,8 @@
             <w:r>
               <w:rPr>
                 <w:rFonts w:ascii="TH Sarabun New" w:hAnsi="TH Sarabun New" w:cs="TH Sarabun New"/>
-                <w:szCs w:val="24"/>
+                <w:sz w:val="32"/>
+                <w:szCs w:val="32"/>
                 <w:lang w:val="en-US"/>
               </w:rPr>
               <w:t xml:space="preserve"> </w:t>
@@ -375,7 +370,8 @@
             <w:r>
               <w:rPr>
                 <w:rFonts w:ascii="TH Sarabun New" w:hAnsi="TH Sarabun New" w:cs="TH Sarabun New"/>
-                <w:szCs w:val="24"/>
+                <w:sz w:val="32"/>
+                <w:szCs w:val="32"/>
                 <w:cs/>
               </w:rPr>
               <w:t>๐๔๐๐๗.๖๐๐/</w:t>
@@ -383,7 +379,8 @@
             <w:r>
               <w:rPr>
                 <w:rFonts w:ascii="TH Sarabun New" w:hAnsi="TH Sarabun New" w:cs="TH Sarabun New"/>
-                <w:szCs w:val="24"/>
+                <w:sz w:val="32"/>
+                <w:szCs w:val="32"/>
               </w:rPr>
               <w:t>{{</w:t>
             </w:r>
@@ -391,7 +388,8 @@
             <w:r>
               <w:rPr>
                 <w:rFonts w:ascii="TH Sarabun New" w:hAnsi="TH Sarabun New" w:cs="TH Sarabun New"/>
-                <w:szCs w:val="24"/>
+                <w:sz w:val="32"/>
+                <w:szCs w:val="32"/>
                 <w:lang w:val="en-US"/>
               </w:rPr>
               <w:t>doc_number</w:t>
@@ -400,7 +398,8 @@
             <w:r>
               <w:rPr>
                 <w:rFonts w:ascii="TH Sarabun New" w:hAnsi="TH Sarabun New" w:cs="TH Sarabun New"/>
-                <w:szCs w:val="24"/>
+                <w:sz w:val="32"/>
+                <w:szCs w:val="32"/>
                 <w:lang w:val="en-US"/>
               </w:rPr>
               <w:t>}}</w:t>
@@ -416,8 +415,7 @@
             <w:pPr>
               <w:rPr>
                 <w:rFonts w:ascii="TH Sarabun New" w:hAnsi="TH Sarabun New" w:cs="TH Sarabun New"/>
-                <w:sz w:val="21"/>
-                <w:szCs w:val="22"/>
+                <w:szCs w:val="28"/>
               </w:rPr>
             </w:pPr>
             <w:r>
@@ -425,8 +423,8 @@
                 <w:rFonts w:ascii="TH Sarabun New" w:hAnsi="TH Sarabun New" w:cs="TH Sarabun New"/>
                 <w:b/>
                 <w:bCs/>
-                <w:sz w:val="32"/>
-                <w:szCs w:val="32"/>
+                <w:sz w:val="40"/>
+                <w:szCs w:val="40"/>
                 <w:cs/>
               </w:rPr>
               <w:t>วันที่</w:t>
@@ -434,8 +432,8 @@
             <w:r>
               <w:rPr>
                 <w:rFonts w:ascii="TH Sarabun New" w:hAnsi="TH Sarabun New" w:cs="TH Sarabun New"/>
-                <w:sz w:val="32"/>
-                <w:szCs w:val="32"/>
+                <w:sz w:val="40"/>
+                <w:szCs w:val="40"/>
                 <w:lang w:val="en-US"/>
               </w:rPr>
               <w:t xml:space="preserve"> </w:t>
@@ -443,8 +441,7 @@
             <w:r>
               <w:rPr>
                 <w:rFonts w:ascii="TH Sarabun New" w:hAnsi="TH Sarabun New" w:cs="TH Sarabun New"/>
-                <w:sz w:val="21"/>
-                <w:szCs w:val="22"/>
+                <w:szCs w:val="28"/>
                 <w:lang w:val="en-US"/>
               </w:rPr>
               <w:t xml:space="preserve"> </w:t>
@@ -452,7 +449,8 @@
             <w:r>
               <w:rPr>
                 <w:rFonts w:ascii="TH Sarabun New" w:hAnsi="TH Sarabun New" w:cs="TH Sarabun New"/>
-                <w:szCs w:val="24"/>
+                <w:sz w:val="32"/>
+                <w:szCs w:val="32"/>
                 <w:lang w:val="en-US"/>
               </w:rPr>
               <w:t>{{</w:t>
@@ -460,7 +458,8 @@
             <w:r>
               <w:rPr>
                 <w:rFonts w:ascii="TH Sarabun New" w:hAnsi="TH Sarabun New" w:cs="TH Sarabun New"/>
-                <w:szCs w:val="24"/>
+                <w:sz w:val="32"/>
+                <w:szCs w:val="32"/>
                 <w:lang w:val="en-US"/>
               </w:rPr>
               <w:t>date</w:t>
@@ -468,7 +467,8 @@
             <w:r>
               <w:rPr>
                 <w:rFonts w:ascii="TH Sarabun New" w:hAnsi="TH Sarabun New" w:cs="TH Sarabun New"/>
-                <w:szCs w:val="24"/>
+                <w:sz w:val="32"/>
+                <w:szCs w:val="32"/>
                 <w:lang w:val="en-US"/>
               </w:rPr>
               <w:t>}}</w:t>
@@ -486,8 +486,7 @@
             <w:pPr>
               <w:rPr>
                 <w:rFonts w:ascii="TH Sarabun New" w:hAnsi="TH Sarabun New" w:cs="TH Sarabun New"/>
-                <w:sz w:val="21"/>
-                <w:szCs w:val="22"/>
+                <w:szCs w:val="28"/>
               </w:rPr>
             </w:pPr>
             <w:r>
@@ -495,8 +494,8 @@
                 <w:rFonts w:ascii="TH Sarabun New" w:hAnsi="TH Sarabun New" w:cs="TH Sarabun New"/>
                 <w:b/>
                 <w:bCs/>
-                <w:sz w:val="32"/>
-                <w:szCs w:val="32"/>
+                <w:sz w:val="40"/>
+                <w:szCs w:val="40"/>
                 <w:cs/>
               </w:rPr>
               <w:t>เรื่อง</w:t>
@@ -504,8 +503,7 @@
             <w:r>
               <w:rPr>
                 <w:rFonts w:ascii="TH Sarabun New" w:hAnsi="TH Sarabun New" w:cs="TH Sarabun New"/>
-                <w:sz w:val="21"/>
-                <w:szCs w:val="22"/>
+                <w:szCs w:val="28"/>
                 <w:lang w:val="en-US"/>
               </w:rPr>
               <w:t xml:space="preserve">  </w:t>
@@ -513,7 +511,8 @@
             <w:r>
               <w:rPr>
                 <w:rFonts w:ascii="TH Sarabun New" w:hAnsi="TH Sarabun New" w:cs="TH Sarabun New"/>
-                <w:szCs w:val="24"/>
+                <w:sz w:val="32"/>
+                <w:szCs w:val="32"/>
                 <w:lang w:val="en-US"/>
               </w:rPr>
               <w:t>{{</w:t>
@@ -521,7 +520,8 @@
             <w:r>
               <w:rPr>
                 <w:rFonts w:ascii="TH Sarabun New" w:hAnsi="TH Sarabun New" w:cs="TH Sarabun New"/>
-                <w:szCs w:val="24"/>
+                <w:sz w:val="32"/>
+                <w:szCs w:val="32"/>
                 <w:lang w:val="en-US"/>
               </w:rPr>
               <w:t>subject</w:t>
@@ -529,7 +529,8 @@
             <w:r>
               <w:rPr>
                 <w:rFonts w:ascii="TH Sarabun New" w:hAnsi="TH Sarabun New" w:cs="TH Sarabun New"/>
-                <w:szCs w:val="24"/>
+                <w:sz w:val="32"/>
+                <w:szCs w:val="32"/>
                 <w:lang w:val="en-US"/>
               </w:rPr>
               <w:t>}}</w:t>
@@ -547,13 +548,15 @@
             <w:pPr>
               <w:rPr>
                 <w:rFonts w:ascii="TH Sarabun New" w:hAnsi="TH Sarabun New" w:cs="TH Sarabun New"/>
-                <w:szCs w:val="24"/>
-              </w:rPr>
-            </w:pPr>
-            <w:r>
-              <w:rPr>
-                <w:rFonts w:ascii="TH Sarabun New" w:hAnsi="TH Sarabun New" w:cs="TH Sarabun New"/>
-                <w:szCs w:val="24"/>
+                <w:sz w:val="32"/>
+                <w:szCs w:val="32"/>
+              </w:rPr>
+            </w:pPr>
+            <w:r>
+              <w:rPr>
+                <w:rFonts w:ascii="TH Sarabun New" w:hAnsi="TH Sarabun New" w:cs="TH Sarabun New"/>
+                <w:sz w:val="32"/>
+                <w:szCs w:val="32"/>
                 <w:cs/>
               </w:rPr>
               <w:t>เรียน</w:t>
@@ -561,7 +564,8 @@
             <w:r>
               <w:rPr>
                 <w:rFonts w:ascii="TH Sarabun New" w:hAnsi="TH Sarabun New" w:cs="TH Sarabun New"/>
-                <w:szCs w:val="24"/>
+                <w:sz w:val="32"/>
+                <w:szCs w:val="32"/>
                 <w:lang w:val="en-US"/>
               </w:rPr>
               <w:t xml:space="preserve">   </w:t>
@@ -569,7 +573,8 @@
             <w:r>
               <w:rPr>
                 <w:rFonts w:ascii="TH Sarabun New" w:hAnsi="TH Sarabun New" w:cs="TH Sarabun New"/>
-                <w:szCs w:val="24"/>
+                <w:sz w:val="32"/>
+                <w:szCs w:val="32"/>
                 <w:cs/>
               </w:rPr>
               <w:t>ผู้อำนวยการศูนย์การศึกษาพิเศษ</w:t>
@@ -577,7 +582,8 @@
             <w:r>
               <w:rPr>
                 <w:rFonts w:ascii="TH Sarabun New" w:hAnsi="TH Sarabun New" w:cs="TH Sarabun New"/>
-                <w:szCs w:val="24"/>
+                <w:sz w:val="32"/>
+                <w:szCs w:val="32"/>
                 <w:lang w:val="en-US"/>
               </w:rPr>
               <w:t xml:space="preserve"> </w:t>
@@ -585,7 +591,8 @@
             <w:r>
               <w:rPr>
                 <w:rFonts w:ascii="TH Sarabun New" w:hAnsi="TH Sarabun New" w:cs="TH Sarabun New"/>
-                <w:szCs w:val="24"/>
+                <w:sz w:val="32"/>
+                <w:szCs w:val="32"/>
                 <w:cs/>
               </w:rPr>
               <w:t>เขตการศึกษา</w:t>
@@ -593,7 +600,8 @@
             <w:r>
               <w:rPr>
                 <w:rFonts w:ascii="TH Sarabun New" w:hAnsi="TH Sarabun New" w:cs="TH Sarabun New"/>
-                <w:szCs w:val="24"/>
+                <w:sz w:val="32"/>
+                <w:szCs w:val="32"/>
                 <w:lang w:val="en-US"/>
               </w:rPr>
               <w:t xml:space="preserve"> </w:t>
@@ -601,7 +609,8 @@
             <w:r>
               <w:rPr>
                 <w:rFonts w:ascii="TH Sarabun New" w:hAnsi="TH Sarabun New" w:cs="TH Sarabun New"/>
-                <w:szCs w:val="24"/>
+                <w:sz w:val="32"/>
+                <w:szCs w:val="32"/>
                 <w:cs/>
               </w:rPr>
               <w:t>๖</w:t>
@@ -609,7 +618,8 @@
             <w:r>
               <w:rPr>
                 <w:rFonts w:ascii="TH Sarabun New" w:hAnsi="TH Sarabun New" w:cs="TH Sarabun New"/>
-                <w:szCs w:val="24"/>
+                <w:sz w:val="32"/>
+                <w:szCs w:val="32"/>
                 <w:lang w:val="en-US"/>
               </w:rPr>
               <w:t xml:space="preserve"> </w:t>
@@ -617,7 +627,8 @@
             <w:r>
               <w:rPr>
                 <w:rFonts w:ascii="TH Sarabun New" w:hAnsi="TH Sarabun New" w:cs="TH Sarabun New"/>
-                <w:szCs w:val="24"/>
+                <w:sz w:val="32"/>
+                <w:szCs w:val="32"/>
                 <w:cs/>
               </w:rPr>
               <w:t>จังหวัดลพบุรี</w:t>
@@ -635,14 +646,16 @@
             <w:pPr>
               <w:rPr>
                 <w:rFonts w:ascii="TH Sarabun New" w:hAnsi="TH Sarabun New" w:cs="TH Sarabun New"/>
-                <w:szCs w:val="24"/>
-                <w:lang w:val="en-US"/>
-              </w:rPr>
-            </w:pPr>
-            <w:r>
-              <w:rPr>
-                <w:rFonts w:ascii="TH Sarabun New" w:hAnsi="TH Sarabun New" w:cs="TH Sarabun New"/>
-                <w:szCs w:val="24"/>
+                <w:sz w:val="32"/>
+                <w:szCs w:val="32"/>
+                <w:lang w:val="en-US"/>
+              </w:rPr>
+            </w:pPr>
+            <w:r>
+              <w:rPr>
+                <w:rFonts w:ascii="TH Sarabun New" w:hAnsi="TH Sarabun New" w:cs="TH Sarabun New"/>
+                <w:sz w:val="32"/>
+                <w:szCs w:val="32"/>
                 <w:cs/>
               </w:rPr>
               <w:t>สิ่งที่แนบมาด้วย</w:t>
@@ -650,7 +663,8 @@
             <w:r>
               <w:rPr>
                 <w:rFonts w:ascii="TH Sarabun New" w:hAnsi="TH Sarabun New" w:cs="TH Sarabun New"/>
-                <w:szCs w:val="24"/>
+                <w:sz w:val="32"/>
+                <w:szCs w:val="32"/>
                 <w:lang w:val="en-US"/>
               </w:rPr>
               <w:t xml:space="preserve">  </w:t>
@@ -658,7 +672,8 @@
             <w:r>
               <w:rPr>
                 <w:rFonts w:ascii="TH Sarabun New" w:hAnsi="TH Sarabun New" w:cs="TH Sarabun New"/>
-                <w:szCs w:val="24"/>
+                <w:sz w:val="32"/>
+                <w:szCs w:val="32"/>
                 <w:lang w:val="en-US"/>
               </w:rPr>
               <w:t>{{</w:t>
@@ -667,7 +682,8 @@
             <w:r>
               <w:rPr>
                 <w:rFonts w:ascii="TH Sarabun New" w:hAnsi="TH Sarabun New" w:cs="TH Sarabun New"/>
-                <w:szCs w:val="24"/>
+                <w:sz w:val="32"/>
+                <w:szCs w:val="32"/>
                 <w:lang w:val="en-US"/>
               </w:rPr>
               <w:t>attachment_title</w:t>
@@ -676,7 +692,8 @@
             <w:r>
               <w:rPr>
                 <w:rFonts w:ascii="TH Sarabun New" w:hAnsi="TH Sarabun New" w:cs="TH Sarabun New"/>
-                <w:szCs w:val="24"/>
+                <w:sz w:val="32"/>
+                <w:szCs w:val="32"/>
                 <w:lang w:val="en-US"/>
               </w:rPr>
               <w:t>}}</w:t>
@@ -684,7 +701,8 @@
             <w:r>
               <w:rPr>
                 <w:rFonts w:ascii="TH Sarabun New" w:hAnsi="TH Sarabun New" w:cs="TH Sarabun New"/>
-                <w:szCs w:val="24"/>
+                <w:sz w:val="32"/>
+                <w:szCs w:val="32"/>
                 <w:lang w:val="en-US"/>
               </w:rPr>
               <w:t xml:space="preserve">  </w:t>
@@ -694,8 +712,8 @@
             <w:pPr>
               <w:rPr>
                 <w:rFonts w:ascii="TH Sarabun New" w:hAnsi="TH Sarabun New" w:cs="TH Sarabun New"/>
-                <w:sz w:val="10"/>
-                <w:szCs w:val="10"/>
+                <w:sz w:val="13"/>
+                <w:szCs w:val="13"/>
               </w:rPr>
             </w:pPr>
           </w:p>
@@ -710,7 +728,8 @@
             <w:pPr>
               <w:rPr>
                 <w:rFonts w:ascii="TH Sarabun New" w:hAnsi="TH Sarabun New" w:cs="TH Sarabun New"/>
-                <w:szCs w:val="24"/>
+                <w:sz w:val="32"/>
+                <w:szCs w:val="32"/>
                 <w:cs/>
                 <w:lang w:val="en-US"/>
               </w:rPr>
@@ -726,7 +745,8 @@
             <w:pPr>
               <w:rPr>
                 <w:rFonts w:ascii="TH Sarabun New" w:hAnsi="TH Sarabun New" w:cs="TH Sarabun New"/>
-                <w:szCs w:val="24"/>
+                <w:sz w:val="32"/>
+                <w:szCs w:val="32"/>
               </w:rPr>
             </w:pPr>
             <w:r>
@@ -734,7 +754,8 @@
                 <w:rFonts w:ascii="TH Sarabun New" w:hAnsi="TH Sarabun New" w:cs="TH Sarabun New"/>
                 <w:b/>
                 <w:bCs/>
-                <w:szCs w:val="24"/>
+                <w:sz w:val="32"/>
+                <w:szCs w:val="32"/>
                 <w:cs/>
               </w:rPr>
               <w:t>๑.</w:t>
@@ -744,7 +765,8 @@
                 <w:rFonts w:ascii="TH Sarabun New" w:hAnsi="TH Sarabun New" w:cs="TH Sarabun New"/>
                 <w:b/>
                 <w:bCs/>
-                <w:szCs w:val="24"/>
+                <w:sz w:val="32"/>
+                <w:szCs w:val="32"/>
                 <w:lang w:val="en-US"/>
               </w:rPr>
               <w:t xml:space="preserve"> </w:t>
@@ -754,7 +776,8 @@
                 <w:rFonts w:ascii="TH Sarabun New" w:hAnsi="TH Sarabun New" w:cs="TH Sarabun New"/>
                 <w:b/>
                 <w:bCs/>
-                <w:szCs w:val="24"/>
+                <w:sz w:val="32"/>
+                <w:szCs w:val="32"/>
                 <w:u w:val="single"/>
                 <w:cs/>
               </w:rPr>
@@ -771,7 +794,8 @@
             <w:pPr>
               <w:rPr>
                 <w:rFonts w:ascii="TH Sarabun New" w:hAnsi="TH Sarabun New" w:cs="TH Sarabun New"/>
-                <w:szCs w:val="24"/>
+                <w:sz w:val="32"/>
+                <w:szCs w:val="32"/>
               </w:rPr>
             </w:pPr>
           </w:p>
@@ -785,7 +809,8 @@
             <w:pPr>
               <w:rPr>
                 <w:rFonts w:ascii="TH Sarabun New" w:hAnsi="TH Sarabun New" w:cs="TH Sarabun New"/>
-                <w:szCs w:val="24"/>
+                <w:sz w:val="32"/>
+                <w:szCs w:val="32"/>
               </w:rPr>
             </w:pPr>
           </w:p>
@@ -799,7 +824,8 @@
             <w:pPr>
               <w:rPr>
                 <w:rFonts w:ascii="TH Sarabun New" w:hAnsi="TH Sarabun New" w:cs="TH Sarabun New"/>
-                <w:szCs w:val="24"/>
+                <w:sz w:val="32"/>
+                <w:szCs w:val="32"/>
               </w:rPr>
             </w:pPr>
           </w:p>
@@ -815,14 +841,16 @@
             <w:pPr>
               <w:rPr>
                 <w:rFonts w:ascii="TH Sarabun New" w:hAnsi="TH Sarabun New" w:cs="TH Sarabun New"/>
-                <w:szCs w:val="24"/>
+                <w:sz w:val="32"/>
+                <w:szCs w:val="32"/>
                 <w:lang w:val="en-US"/>
               </w:rPr>
             </w:pPr>
             <w:r>
               <w:rPr>
                 <w:rFonts w:ascii="TH Sarabun New" w:hAnsi="TH Sarabun New" w:cs="TH Sarabun New" w:hint="cs"/>
-                <w:szCs w:val="24"/>
+                <w:sz w:val="32"/>
+                <w:szCs w:val="32"/>
                 <w:cs/>
                 <w:lang w:val="en-US"/>
               </w:rPr>
@@ -831,7 +859,8 @@
             <w:r>
               <w:rPr>
                 <w:rFonts w:ascii="TH Sarabun New" w:hAnsi="TH Sarabun New" w:cs="TH Sarabun New"/>
-                <w:szCs w:val="24"/>
+                <w:sz w:val="32"/>
+                <w:szCs w:val="32"/>
                 <w:lang w:val="en-US"/>
               </w:rPr>
               <w:t>{{introduction}}</w:t>
@@ -841,8 +870,8 @@
             <w:pPr>
               <w:rPr>
                 <w:rFonts w:ascii="TH Sarabun New" w:hAnsi="TH Sarabun New" w:cs="TH Sarabun New"/>
-                <w:sz w:val="10"/>
-                <w:szCs w:val="10"/>
+                <w:sz w:val="13"/>
+                <w:szCs w:val="13"/>
               </w:rPr>
             </w:pPr>
           </w:p>
@@ -857,7 +886,8 @@
             <w:pPr>
               <w:rPr>
                 <w:rFonts w:ascii="TH Sarabun New" w:hAnsi="TH Sarabun New" w:cs="TH Sarabun New"/>
-                <w:szCs w:val="24"/>
+                <w:sz w:val="32"/>
+                <w:szCs w:val="32"/>
                 <w:cs/>
                 <w:lang w:val="en-US"/>
               </w:rPr>
@@ -873,7 +903,8 @@
             <w:pPr>
               <w:rPr>
                 <w:rFonts w:ascii="TH Sarabun New" w:hAnsi="TH Sarabun New" w:cs="TH Sarabun New"/>
-                <w:szCs w:val="24"/>
+                <w:sz w:val="32"/>
+                <w:szCs w:val="32"/>
               </w:rPr>
             </w:pPr>
             <w:r>
@@ -881,7 +912,8 @@
                 <w:rFonts w:ascii="TH Sarabun New" w:hAnsi="TH Sarabun New" w:cs="TH Sarabun New"/>
                 <w:b/>
                 <w:bCs/>
-                <w:szCs w:val="24"/>
+                <w:sz w:val="32"/>
+                <w:szCs w:val="32"/>
                 <w:cs/>
               </w:rPr>
               <w:t>๒.</w:t>
@@ -891,7 +923,8 @@
                 <w:rFonts w:ascii="TH Sarabun New" w:hAnsi="TH Sarabun New" w:cs="TH Sarabun New"/>
                 <w:b/>
                 <w:bCs/>
-                <w:szCs w:val="24"/>
+                <w:sz w:val="32"/>
+                <w:szCs w:val="32"/>
                 <w:lang w:val="en-US"/>
               </w:rPr>
               <w:t xml:space="preserve"> </w:t>
@@ -901,7 +934,8 @@
                 <w:rFonts w:ascii="TH Sarabun New" w:hAnsi="TH Sarabun New" w:cs="TH Sarabun New"/>
                 <w:b/>
                 <w:bCs/>
-                <w:szCs w:val="24"/>
+                <w:sz w:val="32"/>
+                <w:szCs w:val="32"/>
                 <w:u w:val="single"/>
                 <w:cs/>
               </w:rPr>
@@ -918,7 +952,8 @@
             <w:pPr>
               <w:rPr>
                 <w:rFonts w:ascii="TH Sarabun New" w:hAnsi="TH Sarabun New" w:cs="TH Sarabun New"/>
-                <w:szCs w:val="24"/>
+                <w:sz w:val="32"/>
+                <w:szCs w:val="32"/>
               </w:rPr>
             </w:pPr>
           </w:p>
@@ -932,7 +967,8 @@
             <w:pPr>
               <w:rPr>
                 <w:rFonts w:ascii="TH Sarabun New" w:hAnsi="TH Sarabun New" w:cs="TH Sarabun New"/>
-                <w:szCs w:val="24"/>
+                <w:sz w:val="32"/>
+                <w:szCs w:val="32"/>
               </w:rPr>
             </w:pPr>
           </w:p>
@@ -946,7 +982,8 @@
             <w:pPr>
               <w:rPr>
                 <w:rFonts w:ascii="TH Sarabun New" w:hAnsi="TH Sarabun New" w:cs="TH Sarabun New"/>
-                <w:szCs w:val="24"/>
+                <w:sz w:val="32"/>
+                <w:szCs w:val="32"/>
               </w:rPr>
             </w:pPr>
           </w:p>
@@ -962,14 +999,16 @@
             <w:pPr>
               <w:rPr>
                 <w:rFonts w:ascii="TH Sarabun New" w:hAnsi="TH Sarabun New" w:cs="TH Sarabun New"/>
-                <w:szCs w:val="24"/>
+                <w:sz w:val="32"/>
+                <w:szCs w:val="32"/>
                 <w:lang w:val="en-US"/>
               </w:rPr>
             </w:pPr>
             <w:r>
               <w:rPr>
                 <w:rFonts w:ascii="TH Sarabun New" w:hAnsi="TH Sarabun New" w:cs="TH Sarabun New" w:hint="cs"/>
-                <w:szCs w:val="24"/>
+                <w:sz w:val="32"/>
+                <w:szCs w:val="32"/>
                 <w:cs/>
               </w:rPr>
               <w:t xml:space="preserve">          </w:t>
@@ -977,7 +1016,8 @@
             <w:r>
               <w:rPr>
                 <w:rFonts w:ascii="TH Sarabun New" w:hAnsi="TH Sarabun New" w:cs="TH Sarabun New"/>
-                <w:szCs w:val="24"/>
+                <w:sz w:val="32"/>
+                <w:szCs w:val="32"/>
                 <w:cs/>
               </w:rPr>
               <w:t>ข้าพเจ้า</w:t>
@@ -985,7 +1025,8 @@
             <w:r>
               <w:rPr>
                 <w:rFonts w:ascii="TH Sarabun New" w:hAnsi="TH Sarabun New" w:cs="TH Sarabun New"/>
-                <w:szCs w:val="24"/>
+                <w:sz w:val="32"/>
+                <w:szCs w:val="32"/>
                 <w:lang w:val="en-US"/>
               </w:rPr>
               <w:t xml:space="preserve"> {{</w:t>
@@ -994,7 +1035,8 @@
             <w:r>
               <w:rPr>
                 <w:rFonts w:ascii="TH Sarabun New" w:hAnsi="TH Sarabun New" w:cs="TH Sarabun New"/>
-                <w:szCs w:val="24"/>
+                <w:sz w:val="32"/>
+                <w:szCs w:val="32"/>
                 <w:lang w:val="en-US"/>
               </w:rPr>
               <w:t>author_name</w:t>
@@ -1003,7 +1045,8 @@
             <w:r>
               <w:rPr>
                 <w:rFonts w:ascii="TH Sarabun New" w:hAnsi="TH Sarabun New" w:cs="TH Sarabun New"/>
-                <w:szCs w:val="24"/>
+                <w:sz w:val="32"/>
+                <w:szCs w:val="32"/>
                 <w:lang w:val="en-US"/>
               </w:rPr>
               <w:t xml:space="preserve">}} </w:t>
@@ -1011,7 +1054,8 @@
             <w:r>
               <w:rPr>
                 <w:rFonts w:ascii="TH Sarabun New" w:hAnsi="TH Sarabun New" w:cs="TH Sarabun New"/>
-                <w:szCs w:val="24"/>
+                <w:sz w:val="32"/>
+                <w:szCs w:val="32"/>
                 <w:cs/>
               </w:rPr>
               <w:t>ตำแหน่ง</w:t>
@@ -1019,7 +1063,8 @@
             <w:r>
               <w:rPr>
                 <w:rFonts w:ascii="TH Sarabun New" w:hAnsi="TH Sarabun New" w:cs="TH Sarabun New"/>
-                <w:szCs w:val="24"/>
+                <w:sz w:val="32"/>
+                <w:szCs w:val="32"/>
                 <w:lang w:val="en-US"/>
               </w:rPr>
               <w:t xml:space="preserve"> {{</w:t>
@@ -1028,7 +1073,8 @@
             <w:r>
               <w:rPr>
                 <w:rFonts w:ascii="TH Sarabun New" w:hAnsi="TH Sarabun New" w:cs="TH Sarabun New"/>
-                <w:szCs w:val="24"/>
+                <w:sz w:val="32"/>
+                <w:szCs w:val="32"/>
                 <w:lang w:val="en-US"/>
               </w:rPr>
               <w:t>author_position</w:t>
@@ -1037,7 +1083,8 @@
             <w:r>
               <w:rPr>
                 <w:rFonts w:ascii="TH Sarabun New" w:hAnsi="TH Sarabun New" w:cs="TH Sarabun New"/>
-                <w:szCs w:val="24"/>
+                <w:sz w:val="32"/>
+                <w:szCs w:val="32"/>
                 <w:lang w:val="en-US"/>
               </w:rPr>
               <w:t>}} {{fact}}</w:t>
@@ -1047,8 +1094,8 @@
             <w:pPr>
               <w:rPr>
                 <w:rFonts w:ascii="TH Sarabun New" w:hAnsi="TH Sarabun New" w:cs="TH Sarabun New"/>
-                <w:sz w:val="10"/>
-                <w:szCs w:val="10"/>
+                <w:sz w:val="13"/>
+                <w:szCs w:val="13"/>
               </w:rPr>
             </w:pPr>
           </w:p>
@@ -1063,7 +1110,8 @@
             <w:pPr>
               <w:rPr>
                 <w:rFonts w:ascii="TH Sarabun New" w:hAnsi="TH Sarabun New" w:cs="TH Sarabun New"/>
-                <w:szCs w:val="24"/>
+                <w:sz w:val="32"/>
+                <w:szCs w:val="32"/>
                 <w:cs/>
                 <w:lang w:val="en-US"/>
               </w:rPr>
@@ -1079,7 +1127,8 @@
             <w:pPr>
               <w:rPr>
                 <w:rFonts w:ascii="TH Sarabun New" w:hAnsi="TH Sarabun New" w:cs="TH Sarabun New"/>
-                <w:szCs w:val="24"/>
+                <w:sz w:val="32"/>
+                <w:szCs w:val="32"/>
               </w:rPr>
             </w:pPr>
             <w:r>
@@ -1087,7 +1136,8 @@
                 <w:rFonts w:ascii="TH Sarabun New" w:hAnsi="TH Sarabun New" w:cs="TH Sarabun New"/>
                 <w:b/>
                 <w:bCs/>
-                <w:szCs w:val="24"/>
+                <w:sz w:val="32"/>
+                <w:szCs w:val="32"/>
                 <w:cs/>
               </w:rPr>
               <w:t>๓.</w:t>
@@ -1097,7 +1147,8 @@
                 <w:rFonts w:ascii="TH Sarabun New" w:hAnsi="TH Sarabun New" w:cs="TH Sarabun New"/>
                 <w:b/>
                 <w:bCs/>
-                <w:szCs w:val="24"/>
+                <w:sz w:val="32"/>
+                <w:szCs w:val="32"/>
                 <w:lang w:val="en-US"/>
               </w:rPr>
               <w:t xml:space="preserve"> </w:t>
@@ -1107,7 +1158,8 @@
                 <w:rFonts w:ascii="TH Sarabun New" w:hAnsi="TH Sarabun New" w:cs="TH Sarabun New"/>
                 <w:b/>
                 <w:bCs/>
-                <w:szCs w:val="24"/>
+                <w:sz w:val="32"/>
+                <w:szCs w:val="32"/>
                 <w:u w:val="single"/>
                 <w:cs/>
               </w:rPr>
@@ -1124,7 +1176,8 @@
             <w:pPr>
               <w:rPr>
                 <w:rFonts w:ascii="TH Sarabun New" w:hAnsi="TH Sarabun New" w:cs="TH Sarabun New"/>
-                <w:szCs w:val="24"/>
+                <w:sz w:val="32"/>
+                <w:szCs w:val="32"/>
               </w:rPr>
             </w:pPr>
           </w:p>
@@ -1138,7 +1191,8 @@
             <w:pPr>
               <w:rPr>
                 <w:rFonts w:ascii="TH Sarabun New" w:hAnsi="TH Sarabun New" w:cs="TH Sarabun New"/>
-                <w:szCs w:val="24"/>
+                <w:sz w:val="32"/>
+                <w:szCs w:val="32"/>
               </w:rPr>
             </w:pPr>
           </w:p>
@@ -1152,7 +1206,8 @@
             <w:pPr>
               <w:rPr>
                 <w:rFonts w:ascii="TH Sarabun New" w:hAnsi="TH Sarabun New" w:cs="TH Sarabun New"/>
-                <w:szCs w:val="24"/>
+                <w:sz w:val="32"/>
+                <w:szCs w:val="32"/>
               </w:rPr>
             </w:pPr>
           </w:p>
@@ -1168,14 +1223,16 @@
             <w:pPr>
               <w:rPr>
                 <w:rFonts w:ascii="TH Sarabun New" w:hAnsi="TH Sarabun New" w:cs="TH Sarabun New"/>
-                <w:szCs w:val="24"/>
+                <w:sz w:val="32"/>
+                <w:szCs w:val="32"/>
                 <w:lang w:val="en-US"/>
               </w:rPr>
             </w:pPr>
             <w:r>
               <w:rPr>
                 <w:rFonts w:ascii="TH Sarabun New" w:hAnsi="TH Sarabun New" w:cs="TH Sarabun New" w:hint="cs"/>
-                <w:szCs w:val="24"/>
+                <w:sz w:val="32"/>
+                <w:szCs w:val="32"/>
                 <w:cs/>
                 <w:lang w:val="en-US"/>
               </w:rPr>
@@ -1184,7 +1241,8 @@
             <w:r>
               <w:rPr>
                 <w:rFonts w:ascii="TH Sarabun New" w:hAnsi="TH Sarabun New" w:cs="TH Sarabun New"/>
-                <w:szCs w:val="24"/>
+                <w:sz w:val="32"/>
+                <w:szCs w:val="32"/>
                 <w:lang w:val="en-US"/>
               </w:rPr>
               <w:t>{{proposal}}</w:t>
@@ -1194,8 +1252,8 @@
             <w:pPr>
               <w:rPr>
                 <w:rFonts w:ascii="TH Sarabun New" w:hAnsi="TH Sarabun New" w:cs="TH Sarabun New"/>
-                <w:sz w:val="10"/>
-                <w:szCs w:val="10"/>
+                <w:sz w:val="13"/>
+                <w:szCs w:val="13"/>
               </w:rPr>
             </w:pPr>
           </w:p>
@@ -1210,7 +1268,8 @@
             <w:pPr>
               <w:rPr>
                 <w:rFonts w:ascii="TH Sarabun New" w:hAnsi="TH Sarabun New" w:cs="TH Sarabun New"/>
-                <w:szCs w:val="24"/>
+                <w:sz w:val="32"/>
+                <w:szCs w:val="32"/>
                 <w:cs/>
                 <w:lang w:val="en-US"/>
               </w:rPr>
@@ -1226,7 +1285,8 @@
             <w:pPr>
               <w:rPr>
                 <w:rFonts w:ascii="TH Sarabun New" w:hAnsi="TH Sarabun New" w:cs="TH Sarabun New"/>
-                <w:szCs w:val="24"/>
+                <w:sz w:val="32"/>
+                <w:szCs w:val="32"/>
               </w:rPr>
             </w:pPr>
             <w:r>
@@ -1234,7 +1294,8 @@
                 <w:rFonts w:ascii="TH Sarabun New" w:hAnsi="TH Sarabun New" w:cs="TH Sarabun New"/>
                 <w:b/>
                 <w:bCs/>
-                <w:szCs w:val="24"/>
+                <w:sz w:val="32"/>
+                <w:szCs w:val="32"/>
                 <w:cs/>
               </w:rPr>
               <w:t>จึงเรียนมาเพื่อโปรดทราบและพิจารณา</w:t>
@@ -1250,7 +1311,8 @@
             <w:pPr>
               <w:rPr>
                 <w:rFonts w:ascii="TH Sarabun New" w:hAnsi="TH Sarabun New" w:cs="TH Sarabun New"/>
-                <w:szCs w:val="24"/>
+                <w:sz w:val="32"/>
+                <w:szCs w:val="32"/>
               </w:rPr>
             </w:pPr>
           </w:p>
@@ -1263,7 +1325,8 @@
             <w:pPr>
               <w:rPr>
                 <w:rFonts w:ascii="TH Sarabun New" w:hAnsi="TH Sarabun New" w:cs="TH Sarabun New"/>
-                <w:szCs w:val="24"/>
+                <w:sz w:val="32"/>
+                <w:szCs w:val="32"/>
               </w:rPr>
             </w:pPr>
           </w:p>
@@ -1274,7 +1337,8 @@
       <w:pPr>
         <w:rPr>
           <w:rFonts w:ascii="TH Sarabun New" w:hAnsi="TH Sarabun New" w:cs="TH Sarabun New"/>
-          <w:szCs w:val="24"/>
+          <w:sz w:val="32"/>
+          <w:szCs w:val="32"/>
         </w:rPr>
       </w:pPr>
     </w:p>
@@ -1282,14 +1346,16 @@
       <w:pPr>
         <w:rPr>
           <w:rFonts w:ascii="TH Sarabun New" w:hAnsi="TH Sarabun New" w:cs="TH Sarabun New"/>
-          <w:szCs w:val="24"/>
+          <w:sz w:val="32"/>
+          <w:szCs w:val="32"/>
         </w:rPr>
       </w:pPr>
       <w:r>
         <w:rPr>
           <w:rFonts w:ascii="TH Sarabun New" w:hAnsi="TH Sarabun New" w:cs="TH Sarabun New"/>
           <w:noProof/>
-          <w:szCs w:val="24"/>
+          <w:sz w:val="32"/>
+          <w:szCs w:val="32"/>
         </w:rPr>
         <mc:AlternateContent>
           <mc:Choice Requires="wps">

</xml_diff>

<commit_message>
Update template: use proposal_lines loop for separate paragraphs
Changed {{ proposal }} to {%p for line in proposal_lines %}{{ line }}{%p endfor %}
Each line is now a separate paragraph for individual alignment control

Co-Authored-By: Claude Opus 4.5 <noreply@anthropic.com>
</commit_message>
<xml_diff>
--- a/templates/memo-template2.docx
+++ b/templates/memo-template2.docx
@@ -1191,7 +1191,57 @@
                 <w:szCs w:val="32"/>
                 <w:lang w:val="en-US"/>
               </w:rPr>
-              <w:t>{{proposal}}</w:t>
+              <w:t xml:space="preserve">{%p for line in </w:t>
+            </w:r>
+            <w:proofErr w:type="spellStart"/>
+            <w:r>
+              <w:rPr>
+                <w:rFonts w:ascii="TH Sarabun New" w:hAnsi="TH Sarabun New" w:cs="TH Sarabun New"/>
+                <w:sz w:val="32"/>
+                <w:szCs w:val="32"/>
+                <w:lang w:val="en-US"/>
+              </w:rPr>
+              <w:t>proposal_lines</w:t>
+            </w:r>
+            <w:proofErr w:type="spellEnd"/>
+            <w:r>
+              <w:rPr>
+                <w:rFonts w:ascii="TH Sarabun New" w:hAnsi="TH Sarabun New" w:cs="TH Sarabun New"/>
+                <w:sz w:val="32"/>
+                <w:szCs w:val="32"/>
+                <w:lang w:val="en-US"/>
+              </w:rPr>
+              <w:t xml:space="preserve"> %}</w:t>
+            </w:r>
+            <w:r>
+              <w:rPr>
+                <w:rFonts w:ascii="TH Sarabun New" w:hAnsi="TH Sarabun New" w:cs="TH Sarabun New"/>
+                <w:sz w:val="32"/>
+                <w:szCs w:val="32"/>
+                <w:lang w:val="en-US"/>
+              </w:rPr>
+              <w:tab/>
+              <w:t xml:space="preserve">{{ line }}{%p </w:t>
+            </w:r>
+            <w:proofErr w:type="spellStart"/>
+            <w:r>
+              <w:rPr>
+                <w:rFonts w:ascii="TH Sarabun New" w:hAnsi="TH Sarabun New" w:cs="TH Sarabun New"/>
+                <w:sz w:val="32"/>
+                <w:szCs w:val="32"/>
+                <w:lang w:val="en-US"/>
+              </w:rPr>
+              <w:t>endfor</w:t>
+            </w:r>
+            <w:proofErr w:type="spellEnd"/>
+            <w:r>
+              <w:rPr>
+                <w:rFonts w:ascii="TH Sarabun New" w:hAnsi="TH Sarabun New" w:cs="TH Sarabun New"/>
+                <w:sz w:val="32"/>
+                <w:szCs w:val="32"/>
+                <w:lang w:val="en-US"/>
+              </w:rPr>
+              <w:t xml:space="preserve"> %}</w:t>
             </w:r>
           </w:p>
           <w:p>
@@ -2762,6 +2812,7 @@
     <w:rsid w:val="000B7716"/>
     <w:rsid w:val="00144461"/>
     <w:rsid w:val="0065718C"/>
+    <w:rsid w:val="006B469C"/>
     <w:rsid w:val="00836983"/>
     <w:rsid w:val="00860B17"/>
     <w:rsid w:val="008A0C31"/>

</xml_diff>

<commit_message>
Fix template: separate paragraphs for {%p for/endfor %}
Each jinja2 tag is now on its own paragraph as required by docxtpl

Co-Authored-By: Claude Opus 4.5 <noreply@anthropic.com>
</commit_message>
<xml_diff>
--- a/templates/memo-template2.docx
+++ b/templates/memo-template2.docx
@@ -6,14 +6,6 @@
       <w:tblPr>
         <w:tblStyle w:val="TableGrid"/>
         <w:tblW w:w="0" w:type="auto"/>
-        <w:tblBorders>
-          <w:top w:val="none" w:sz="0" w:space="0" w:color="auto"/>
-          <w:left w:val="none" w:sz="0" w:space="0" w:color="auto"/>
-          <w:bottom w:val="none" w:sz="0" w:space="0" w:color="auto"/>
-          <w:right w:val="none" w:sz="0" w:space="0" w:color="auto"/>
-          <w:insideH w:val="none" w:sz="0" w:space="0" w:color="auto"/>
-          <w:insideV w:val="none" w:sz="0" w:space="0" w:color="auto"/>
-        </w:tblBorders>
         <w:tblLayout w:type="fixed"/>
         <w:tblLook w:val="04A0" w:firstRow="1" w:lastRow="0" w:firstColumn="1" w:lastColumn="0" w:noHBand="0" w:noVBand="1"/>
       </w:tblPr>
@@ -1213,15 +1205,76 @@
               </w:rPr>
               <w:t xml:space="preserve"> %}</w:t>
             </w:r>
-            <w:r>
-              <w:rPr>
-                <w:rFonts w:ascii="TH Sarabun New" w:hAnsi="TH Sarabun New" w:cs="TH Sarabun New"/>
-                <w:sz w:val="32"/>
-                <w:szCs w:val="32"/>
-                <w:lang w:val="en-US"/>
-              </w:rPr>
-              <w:tab/>
-              <w:t xml:space="preserve">{{ line }}{%p </w:t>
+          </w:p>
+          <w:p>
+            <w:pPr>
+              <w:jc w:val="thaiDistribute"/>
+              <w:rPr>
+                <w:rFonts w:ascii="TH Sarabun New" w:hAnsi="TH Sarabun New" w:cs="TH Sarabun New"/>
+                <w:sz w:val="32"/>
+                <w:szCs w:val="32"/>
+                <w:lang w:val="en-US"/>
+              </w:rPr>
+            </w:pPr>
+            <w:r>
+              <w:rPr>
+                <w:rFonts w:ascii="TH Sarabun New" w:hAnsi="TH Sarabun New" w:cs="TH Sarabun New" w:hint="cs"/>
+                <w:sz w:val="32"/>
+                <w:szCs w:val="32"/>
+                <w:cs/>
+                <w:lang w:val="en-US"/>
+              </w:rPr>
+              <w:t xml:space="preserve">          </w:t>
+            </w:r>
+            <w:proofErr w:type="gramStart"/>
+            <w:r>
+              <w:rPr>
+                <w:rFonts w:ascii="TH Sarabun New" w:hAnsi="TH Sarabun New" w:cs="TH Sarabun New"/>
+                <w:sz w:val="32"/>
+                <w:szCs w:val="32"/>
+                <w:lang w:val="en-US"/>
+              </w:rPr>
+              <w:t>{{ line</w:t>
+            </w:r>
+            <w:proofErr w:type="gramEnd"/>
+            <w:r>
+              <w:rPr>
+                <w:rFonts w:ascii="TH Sarabun New" w:hAnsi="TH Sarabun New" w:cs="TH Sarabun New"/>
+                <w:sz w:val="32"/>
+                <w:szCs w:val="32"/>
+                <w:lang w:val="en-US"/>
+              </w:rPr>
+              <w:t xml:space="preserve"> }}</w:t>
+            </w:r>
+          </w:p>
+          <w:p>
+            <w:pPr>
+              <w:jc w:val="thaiDistribute"/>
+              <w:rPr>
+                <w:rFonts w:ascii="TH Sarabun New" w:hAnsi="TH Sarabun New" w:cs="TH Sarabun New" w:hint="cs"/>
+                <w:sz w:val="32"/>
+                <w:szCs w:val="32"/>
+                <w:lang w:val="en-US"/>
+              </w:rPr>
+            </w:pPr>
+            <w:r>
+              <w:rPr>
+                <w:rFonts w:ascii="TH Sarabun New" w:hAnsi="TH Sarabun New" w:cs="TH Sarabun New" w:hint="cs"/>
+                <w:sz w:val="32"/>
+                <w:szCs w:val="32"/>
+                <w:cs/>
+                <w:lang w:val="en-US"/>
+              </w:rPr>
+              <w:t xml:space="preserve">          </w:t>
+            </w:r>
+            <w:r>
+              <w:rPr>
+                <w:rFonts w:ascii="TH Sarabun New" w:hAnsi="TH Sarabun New" w:cs="TH Sarabun New"/>
+                <w:sz w:val="32"/>
+                <w:szCs w:val="32"/>
+                <w:lang w:val="en-US"/>
+              </w:rPr>
+              <w:t xml:space="preserve">{%p </w:t>
             </w:r>
             <w:proofErr w:type="spellStart"/>
             <w:r>
@@ -2277,7 +2330,6 @@
   <w:style w:type="character" w:default="1" w:styleId="DefaultParagraphFont">
     <w:name w:val="Default Paragraph Font"/>
     <w:uiPriority w:val="1"/>
-    <w:semiHidden/>
     <w:unhideWhenUsed/>
   </w:style>
   <w:style w:type="table" w:default="1" w:styleId="TableNormal">
@@ -2811,6 +2863,7 @@
     <w:rsid w:val="00050A07"/>
     <w:rsid w:val="000B7716"/>
     <w:rsid w:val="00144461"/>
+    <w:rsid w:val="00214605"/>
     <w:rsid w:val="0065718C"/>
     <w:rsid w:val="006B469C"/>
     <w:rsid w:val="00836983"/>

</xml_diff>

<commit_message>
Add conditional indentation for ! marker based on preceding content
- If ! has content before it: add 10 spaces indent
- If ! follows ? directly (no content): no extra indent
- Fixes inconsistent indentation when ?! appear together

Co-Authored-By: Claude Opus 4.5 <noreply@anthropic.com>
</commit_message>
<xml_diff>
--- a/templates/memo-template2.docx
+++ b/templates/memo-template2.docx
@@ -1232,16 +1232,27 @@
                 <w:cs/>
                 <w:lang w:val="en-US"/>
               </w:rPr>
-              <w:t xml:space="preserve">         </w:t>
-            </w:r>
-            <w:r>
-              <w:rPr>
-                <w:rFonts w:ascii="TH Sarabun New" w:hAnsi="TH Sarabun New" w:cs="TH Sarabun New"/>
-                <w:sz w:val="32"/>
-                <w:szCs w:val="32"/>
-                <w:lang w:val="en-US"/>
-              </w:rPr>
-              <w:t>{{ line }}</w:t>
+              <w:t xml:space="preserve">          </w:t>
+            </w:r>
+            <w:proofErr w:type="gramStart"/>
+            <w:r>
+              <w:rPr>
+                <w:rFonts w:ascii="TH Sarabun New" w:hAnsi="TH Sarabun New" w:cs="TH Sarabun New"/>
+                <w:sz w:val="32"/>
+                <w:szCs w:val="32"/>
+                <w:lang w:val="en-US"/>
+              </w:rPr>
+              <w:t>{{ line</w:t>
+            </w:r>
+            <w:proofErr w:type="gramEnd"/>
+            <w:r>
+              <w:rPr>
+                <w:rFonts w:ascii="TH Sarabun New" w:hAnsi="TH Sarabun New" w:cs="TH Sarabun New"/>
+                <w:sz w:val="32"/>
+                <w:szCs w:val="32"/>
+                <w:lang w:val="en-US"/>
+              </w:rPr>
+              <w:t xml:space="preserve"> }}</w:t>
             </w:r>
           </w:p>
           <w:p>
@@ -2870,6 +2881,7 @@
     <w:rsid w:val="00860B17"/>
     <w:rsid w:val="008A0C31"/>
     <w:rsid w:val="008F5240"/>
+    <w:rsid w:val="00FA27FE"/>
   </w:rsids>
   <m:mathPr>
     <m:mathFont m:val="Cambria Math"/>

</xml_diff>

<commit_message>
Refactor ! marker logic for introduction, fact, and proposal fields
- Create process_text_with_markers() function for text indentation
- Apply ! markers to all 3 fields (introduction, fact, proposal)
- ! = newline, !! = 10 spaces, !!! = 20 spaces, etc.
- Remove "- " prefix and ? marker logic
- Simplify code by using shared function

Co-Authored-By: Claude Opus 4.5 <noreply@anthropic.com>
</commit_message>
<xml_diff>
--- a/templates/memo-template2.docx
+++ b/templates/memo-template2.docx
@@ -806,7 +806,118 @@
                 <w:szCs w:val="32"/>
                 <w:lang w:val="en-US"/>
               </w:rPr>
-              <w:t>{{introduction}}</w:t>
+              <w:t xml:space="preserve">{%p for line in </w:t>
+            </w:r>
+            <w:proofErr w:type="spellStart"/>
+            <w:r>
+              <w:rPr>
+                <w:rFonts w:ascii="TH Sarabun New" w:hAnsi="TH Sarabun New" w:cs="TH Sarabun New"/>
+                <w:sz w:val="32"/>
+                <w:szCs w:val="32"/>
+                <w:lang w:val="en-US"/>
+              </w:rPr>
+              <w:t>introduction_lines</w:t>
+            </w:r>
+            <w:proofErr w:type="spellEnd"/>
+            <w:r>
+              <w:rPr>
+                <w:rFonts w:ascii="TH Sarabun New" w:hAnsi="TH Sarabun New" w:cs="TH Sarabun New"/>
+                <w:sz w:val="32"/>
+                <w:szCs w:val="32"/>
+                <w:lang w:val="en-US"/>
+              </w:rPr>
+              <w:t xml:space="preserve"> %}</w:t>
+            </w:r>
+          </w:p>
+          <w:p>
+            <w:pPr>
+              <w:jc w:val="thaiDistribute"/>
+              <w:rPr>
+                <w:rFonts w:ascii="TH Sarabun New" w:hAnsi="TH Sarabun New" w:cs="TH Sarabun New"/>
+                <w:sz w:val="32"/>
+                <w:szCs w:val="32"/>
+                <w:lang w:val="en-US"/>
+              </w:rPr>
+            </w:pPr>
+            <w:r>
+              <w:rPr>
+                <w:rFonts w:ascii="TH Sarabun New" w:hAnsi="TH Sarabun New" w:cs="TH Sarabun New" w:hint="cs"/>
+                <w:sz w:val="32"/>
+                <w:szCs w:val="32"/>
+                <w:cs/>
+                <w:lang w:val="en-US"/>
+              </w:rPr>
+              <w:t xml:space="preserve">          </w:t>
+            </w:r>
+            <w:proofErr w:type="gramStart"/>
+            <w:r>
+              <w:rPr>
+                <w:rFonts w:ascii="TH Sarabun New" w:hAnsi="TH Sarabun New" w:cs="TH Sarabun New"/>
+                <w:sz w:val="32"/>
+                <w:szCs w:val="32"/>
+                <w:lang w:val="en-US"/>
+              </w:rPr>
+              <w:t>{{ line</w:t>
+            </w:r>
+            <w:proofErr w:type="gramEnd"/>
+            <w:r>
+              <w:rPr>
+                <w:rFonts w:ascii="TH Sarabun New" w:hAnsi="TH Sarabun New" w:cs="TH Sarabun New"/>
+                <w:sz w:val="32"/>
+                <w:szCs w:val="32"/>
+                <w:lang w:val="en-US"/>
+              </w:rPr>
+              <w:t xml:space="preserve"> }}</w:t>
+            </w:r>
+          </w:p>
+          <w:p>
+            <w:pPr>
+              <w:jc w:val="thaiDistribute"/>
+              <w:rPr>
+                <w:rFonts w:ascii="TH Sarabun New" w:hAnsi="TH Sarabun New" w:cs="TH Sarabun New" w:hint="cs"/>
+                <w:sz w:val="32"/>
+                <w:szCs w:val="32"/>
+                <w:lang w:val="en-US"/>
+              </w:rPr>
+            </w:pPr>
+            <w:r>
+              <w:rPr>
+                <w:rFonts w:ascii="TH Sarabun New" w:hAnsi="TH Sarabun New" w:cs="TH Sarabun New" w:hint="cs"/>
+                <w:sz w:val="32"/>
+                <w:szCs w:val="32"/>
+                <w:cs/>
+                <w:lang w:val="en-US"/>
+              </w:rPr>
+              <w:t xml:space="preserve">          </w:t>
+            </w:r>
+            <w:r>
+              <w:rPr>
+                <w:rFonts w:ascii="TH Sarabun New" w:hAnsi="TH Sarabun New" w:cs="TH Sarabun New"/>
+                <w:sz w:val="32"/>
+                <w:szCs w:val="32"/>
+                <w:lang w:val="en-US"/>
+              </w:rPr>
+              <w:t xml:space="preserve">{%p </w:t>
+            </w:r>
+            <w:proofErr w:type="spellStart"/>
+            <w:r>
+              <w:rPr>
+                <w:rFonts w:ascii="TH Sarabun New" w:hAnsi="TH Sarabun New" w:cs="TH Sarabun New"/>
+                <w:sz w:val="32"/>
+                <w:szCs w:val="32"/>
+                <w:lang w:val="en-US"/>
+              </w:rPr>
+              <w:t>endfor</w:t>
+            </w:r>
+            <w:proofErr w:type="spellEnd"/>
+            <w:r>
+              <w:rPr>
+                <w:rFonts w:ascii="TH Sarabun New" w:hAnsi="TH Sarabun New" w:cs="TH Sarabun New"/>
+                <w:sz w:val="32"/>
+                <w:szCs w:val="32"/>
+                <w:lang w:val="en-US"/>
+              </w:rPr>
+              <w:t xml:space="preserve"> %}</w:t>
             </w:r>
           </w:p>
           <w:p>
@@ -943,17 +1054,16 @@
             <w:pPr>
               <w:jc w:val="thaiDistribute"/>
               <w:rPr>
-                <w:rFonts w:ascii="TH Sarabun New" w:hAnsi="TH Sarabun New" w:cs="TH Sarabun New"/>
-                <w:sz w:val="32"/>
-                <w:szCs w:val="32"/>
-                <w:lang w:val="en-US"/>
-              </w:rPr>
-            </w:pPr>
-            <w:r>
-              <w:rPr>
                 <w:rFonts w:ascii="TH Sarabun New" w:hAnsi="TH Sarabun New" w:cs="TH Sarabun New" w:hint="cs"/>
                 <w:sz w:val="32"/>
                 <w:szCs w:val="32"/>
+              </w:rPr>
+            </w:pPr>
+            <w:r>
+              <w:rPr>
+                <w:rFonts w:ascii="TH Sarabun New" w:hAnsi="TH Sarabun New" w:cs="TH Sarabun New" w:hint="cs"/>
+                <w:sz w:val="32"/>
+                <w:szCs w:val="32"/>
                 <w:cs/>
               </w:rPr>
               <w:t xml:space="preserve">          </w:t>
@@ -963,9 +1073,99 @@
                 <w:rFonts w:ascii="TH Sarabun New" w:hAnsi="TH Sarabun New" w:cs="TH Sarabun New"/>
                 <w:sz w:val="32"/>
                 <w:szCs w:val="32"/>
-                <w:lang w:val="en-US"/>
-              </w:rPr>
-              <w:t>{{fact}}</w:t>
+              </w:rPr>
+              <w:t>{%p for line in fact_lines %}</w:t>
+            </w:r>
+          </w:p>
+          <w:p>
+            <w:pPr>
+              <w:jc w:val="thaiDistribute"/>
+              <w:rPr>
+                <w:rFonts w:ascii="TH Sarabun New" w:hAnsi="TH Sarabun New" w:cs="TH Sarabun New"/>
+                <w:sz w:val="32"/>
+                <w:szCs w:val="32"/>
+                <w:lang w:val="en-US"/>
+              </w:rPr>
+            </w:pPr>
+            <w:r>
+              <w:rPr>
+                <w:rFonts w:ascii="TH Sarabun New" w:hAnsi="TH Sarabun New" w:cs="TH Sarabun New" w:hint="cs"/>
+                <w:sz w:val="32"/>
+                <w:szCs w:val="32"/>
+                <w:cs/>
+                <w:lang w:val="en-US"/>
+              </w:rPr>
+              <w:t xml:space="preserve">          </w:t>
+            </w:r>
+            <w:proofErr w:type="gramStart"/>
+            <w:r>
+              <w:rPr>
+                <w:rFonts w:ascii="TH Sarabun New" w:hAnsi="TH Sarabun New" w:cs="TH Sarabun New"/>
+                <w:sz w:val="32"/>
+                <w:szCs w:val="32"/>
+                <w:lang w:val="en-US"/>
+              </w:rPr>
+              <w:t>{{ line</w:t>
+            </w:r>
+            <w:proofErr w:type="gramEnd"/>
+            <w:r>
+              <w:rPr>
+                <w:rFonts w:ascii="TH Sarabun New" w:hAnsi="TH Sarabun New" w:cs="TH Sarabun New"/>
+                <w:sz w:val="32"/>
+                <w:szCs w:val="32"/>
+                <w:lang w:val="en-US"/>
+              </w:rPr>
+              <w:t xml:space="preserve"> }}</w:t>
+            </w:r>
+          </w:p>
+          <w:p>
+            <w:pPr>
+              <w:jc w:val="thaiDistribute"/>
+              <w:rPr>
+                <w:rFonts w:ascii="TH Sarabun New" w:hAnsi="TH Sarabun New" w:cs="TH Sarabun New" w:hint="cs"/>
+                <w:sz w:val="32"/>
+                <w:szCs w:val="32"/>
+                <w:lang w:val="en-US"/>
+              </w:rPr>
+            </w:pPr>
+            <w:r>
+              <w:rPr>
+                <w:rFonts w:ascii="TH Sarabun New" w:hAnsi="TH Sarabun New" w:cs="TH Sarabun New" w:hint="cs"/>
+                <w:sz w:val="32"/>
+                <w:szCs w:val="32"/>
+                <w:cs/>
+                <w:lang w:val="en-US"/>
+              </w:rPr>
+              <w:t xml:space="preserve">          </w:t>
+            </w:r>
+            <w:r>
+              <w:rPr>
+                <w:rFonts w:ascii="TH Sarabun New" w:hAnsi="TH Sarabun New" w:cs="TH Sarabun New"/>
+                <w:sz w:val="32"/>
+                <w:szCs w:val="32"/>
+                <w:lang w:val="en-US"/>
+              </w:rPr>
+              <w:t xml:space="preserve">{%p </w:t>
+            </w:r>
+            <w:proofErr w:type="spellStart"/>
+            <w:r>
+              <w:rPr>
+                <w:rFonts w:ascii="TH Sarabun New" w:hAnsi="TH Sarabun New" w:cs="TH Sarabun New"/>
+                <w:sz w:val="32"/>
+                <w:szCs w:val="32"/>
+                <w:lang w:val="en-US"/>
+              </w:rPr>
+              <w:t>endfor</w:t>
+            </w:r>
+            <w:proofErr w:type="spellEnd"/>
+            <w:r>
+              <w:rPr>
+                <w:rFonts w:ascii="TH Sarabun New" w:hAnsi="TH Sarabun New" w:cs="TH Sarabun New"/>
+                <w:sz w:val="32"/>
+                <w:szCs w:val="32"/>
+                <w:lang w:val="en-US"/>
+              </w:rPr>
+              <w:t xml:space="preserve"> %}</w:t>
             </w:r>
           </w:p>
           <w:p>
@@ -2293,7 +2493,6 @@
   <w:style w:type="character" w:default="1" w:styleId="DefaultParagraphFont">
     <w:name w:val="Default Paragraph Font"/>
     <w:uiPriority w:val="1"/>
-    <w:semiHidden/>
     <w:unhideWhenUsed/>
   </w:style>
   <w:style w:type="table" w:default="1" w:styleId="TableNormal">
@@ -2686,6 +2885,33 @@
       <w:szCs w:val="22"/>
       <w:lang w:val="en-US" w:eastAsia="zh-CN" w:bidi="ar-SA"/>
       <w14:ligatures w14:val="none"/>
+    </w:rPr>
+  </w:style>
+  <w:style w:type="paragraph" w:styleId="HTMLPreformatted">
+    <w:name w:val="HTML Preformatted"/>
+    <w:basedOn w:val="Normal"/>
+    <w:link w:val="HTMLPreformattedChar"/>
+    <w:uiPriority w:val="99"/>
+    <w:semiHidden/>
+    <w:unhideWhenUsed/>
+    <w:rsid w:val="00DF043F"/>
+    <w:rPr>
+      <w:rFonts w:ascii="Consolas" w:hAnsi="Consolas"/>
+      <w:sz w:val="20"/>
+      <w:szCs w:val="25"/>
+    </w:rPr>
+  </w:style>
+  <w:style w:type="character" w:customStyle="1" w:styleId="HTMLPreformattedChar">
+    <w:name w:val="HTML Preformatted Char"/>
+    <w:basedOn w:val="DefaultParagraphFont"/>
+    <w:link w:val="HTMLPreformatted"/>
+    <w:uiPriority w:val="99"/>
+    <w:semiHidden/>
+    <w:rsid w:val="00DF043F"/>
+    <w:rPr>
+      <w:rFonts w:ascii="Consolas" w:hAnsi="Consolas" w:cs="Angsana New"/>
+      <w:sz w:val="20"/>
+      <w:szCs w:val="25"/>
     </w:rPr>
   </w:style>
 </w:styles>
@@ -2782,6 +3008,13 @@
     <w:pitch w:val="variable"/>
     <w:sig w:usb0="E0002AFF" w:usb1="C000247B" w:usb2="00000009" w:usb3="00000000" w:csb0="000001FF" w:csb1="00000000"/>
   </w:font>
+  <w:font w:name="Consolas">
+    <w:panose1 w:val="020B0609020204030204"/>
+    <w:charset w:val="00"/>
+    <w:family w:val="roman"/>
+    <w:notTrueType/>
+    <w:pitch w:val="default"/>
+  </w:font>
   <w:font w:name="TH Sarabun New">
     <w:altName w:val="TH SarabunPSK"/>
     <w:panose1 w:val="020B0500040200020003"/>
@@ -2830,6 +3063,7 @@
     <w:rsid w:val="00124F14"/>
     <w:rsid w:val="00144461"/>
     <w:rsid w:val="00214605"/>
+    <w:rsid w:val="005A53F9"/>
     <w:rsid w:val="005B7D4D"/>
     <w:rsid w:val="0065718C"/>
     <w:rsid w:val="006B469C"/>

</xml_diff>